<commit_message>
modify test & integrate with circleci
</commit_message>
<xml_diff>
--- a/UI/docs/UI Task-Test Cases.docx
+++ b/UI/docs/UI Task-Test Cases.docx
@@ -97,7 +97,15 @@
           <w:b/>
           <w:bCs/>
         </w:rPr>
-        <w:t>Contact Us – Component Characteristics</w:t>
+        <w:t xml:space="preserve">Contact Us – Component </w:t>
+      </w:r>
+      <w:r>
+        <w:rPr>
+          <w:rFonts w:asciiTheme="majorBidi" w:hAnsiTheme="majorBidi" w:cstheme="majorBidi"/>
+          <w:b/>
+          <w:bCs/>
+        </w:rPr>
+        <w:t>Tests</w:t>
       </w:r>
     </w:p>
     <w:p>
@@ -125,13 +133,13 @@
         <w:tblLook w:val="04A0" w:firstRow="1" w:lastRow="0" w:firstColumn="1" w:lastColumn="0" w:noHBand="0" w:noVBand="1"/>
       </w:tblPr>
       <w:tblGrid>
-        <w:gridCol w:w="4508"/>
-        <w:gridCol w:w="4508"/>
+        <w:gridCol w:w="1705"/>
+        <w:gridCol w:w="7311"/>
       </w:tblGrid>
       <w:tr>
         <w:tc>
           <w:tcPr>
-            <w:tcW w:w="4508" w:type="dxa"/>
+            <w:tcW w:w="1705" w:type="dxa"/>
           </w:tcPr>
           <w:p>
             <w:pPr>
@@ -153,7 +161,7 @@
         </w:tc>
         <w:tc>
           <w:tcPr>
-            <w:tcW w:w="4508" w:type="dxa"/>
+            <w:tcW w:w="7311" w:type="dxa"/>
           </w:tcPr>
           <w:p>
             <w:pPr>
@@ -177,7 +185,7 @@
       <w:tr>
         <w:tc>
           <w:tcPr>
-            <w:tcW w:w="4508" w:type="dxa"/>
+            <w:tcW w:w="1705" w:type="dxa"/>
           </w:tcPr>
           <w:p>
             <w:pPr>
@@ -195,7 +203,7 @@
         </w:tc>
         <w:tc>
           <w:tcPr>
-            <w:tcW w:w="4508" w:type="dxa"/>
+            <w:tcW w:w="7311" w:type="dxa"/>
           </w:tcPr>
           <w:p>
             <w:pPr>
@@ -215,7 +223,7 @@
       <w:tr>
         <w:tc>
           <w:tcPr>
-            <w:tcW w:w="4508" w:type="dxa"/>
+            <w:tcW w:w="1705" w:type="dxa"/>
           </w:tcPr>
           <w:p>
             <w:pPr>
@@ -233,7 +241,7 @@
         </w:tc>
         <w:tc>
           <w:tcPr>
-            <w:tcW w:w="4508" w:type="dxa"/>
+            <w:tcW w:w="7311" w:type="dxa"/>
           </w:tcPr>
           <w:p>
             <w:pPr>
@@ -253,7 +261,7 @@
       <w:tr>
         <w:tc>
           <w:tcPr>
-            <w:tcW w:w="4508" w:type="dxa"/>
+            <w:tcW w:w="1705" w:type="dxa"/>
           </w:tcPr>
           <w:p>
             <w:pPr>
@@ -271,7 +279,7 @@
         </w:tc>
         <w:tc>
           <w:tcPr>
-            <w:tcW w:w="4508" w:type="dxa"/>
+            <w:tcW w:w="7311" w:type="dxa"/>
           </w:tcPr>
           <w:p>
             <w:pPr>
@@ -291,7 +299,7 @@
       <w:tr>
         <w:tc>
           <w:tcPr>
-            <w:tcW w:w="4508" w:type="dxa"/>
+            <w:tcW w:w="1705" w:type="dxa"/>
           </w:tcPr>
           <w:p>
             <w:pPr>
@@ -309,7 +317,7 @@
         </w:tc>
         <w:tc>
           <w:tcPr>
-            <w:tcW w:w="4508" w:type="dxa"/>
+            <w:tcW w:w="7311" w:type="dxa"/>
           </w:tcPr>
           <w:p>
             <w:pPr>
@@ -376,13 +384,13 @@
         <w:tblLook w:val="04A0" w:firstRow="1" w:lastRow="0" w:firstColumn="1" w:lastColumn="0" w:noHBand="0" w:noVBand="1"/>
       </w:tblPr>
       <w:tblGrid>
-        <w:gridCol w:w="4508"/>
-        <w:gridCol w:w="4508"/>
+        <w:gridCol w:w="1705"/>
+        <w:gridCol w:w="7311"/>
       </w:tblGrid>
       <w:tr>
         <w:tc>
           <w:tcPr>
-            <w:tcW w:w="4508" w:type="dxa"/>
+            <w:tcW w:w="1705" w:type="dxa"/>
           </w:tcPr>
           <w:p>
             <w:pPr>
@@ -404,7 +412,7 @@
         </w:tc>
         <w:tc>
           <w:tcPr>
-            <w:tcW w:w="4508" w:type="dxa"/>
+            <w:tcW w:w="7311" w:type="dxa"/>
           </w:tcPr>
           <w:p>
             <w:pPr>
@@ -428,7 +436,7 @@
       <w:tr>
         <w:tc>
           <w:tcPr>
-            <w:tcW w:w="4508" w:type="dxa"/>
+            <w:tcW w:w="1705" w:type="dxa"/>
           </w:tcPr>
           <w:p>
             <w:pPr>
@@ -446,7 +454,7 @@
         </w:tc>
         <w:tc>
           <w:tcPr>
-            <w:tcW w:w="4508" w:type="dxa"/>
+            <w:tcW w:w="7311" w:type="dxa"/>
           </w:tcPr>
           <w:p>
             <w:pPr>
@@ -466,7 +474,7 @@
       <w:tr>
         <w:tc>
           <w:tcPr>
-            <w:tcW w:w="4508" w:type="dxa"/>
+            <w:tcW w:w="1705" w:type="dxa"/>
           </w:tcPr>
           <w:p>
             <w:pPr>
@@ -484,7 +492,7 @@
         </w:tc>
         <w:tc>
           <w:tcPr>
-            <w:tcW w:w="4508" w:type="dxa"/>
+            <w:tcW w:w="7311" w:type="dxa"/>
           </w:tcPr>
           <w:p>
             <w:pPr>
@@ -519,7 +527,7 @@
       <w:tr>
         <w:tc>
           <w:tcPr>
-            <w:tcW w:w="4508" w:type="dxa"/>
+            <w:tcW w:w="1705" w:type="dxa"/>
           </w:tcPr>
           <w:p>
             <w:pPr>
@@ -539,7 +547,7 @@
         </w:tc>
         <w:tc>
           <w:tcPr>
-            <w:tcW w:w="4508" w:type="dxa"/>
+            <w:tcW w:w="7311" w:type="dxa"/>
           </w:tcPr>
           <w:p>
             <w:pPr>
@@ -559,7 +567,7 @@
       <w:tr>
         <w:tc>
           <w:tcPr>
-            <w:tcW w:w="4508" w:type="dxa"/>
+            <w:tcW w:w="1705" w:type="dxa"/>
           </w:tcPr>
           <w:p>
             <w:pPr>
@@ -579,7 +587,7 @@
         </w:tc>
         <w:tc>
           <w:tcPr>
-            <w:tcW w:w="4508" w:type="dxa"/>
+            <w:tcW w:w="7311" w:type="dxa"/>
           </w:tcPr>
           <w:p>
             <w:pPr>
@@ -599,7 +607,7 @@
       <w:tr>
         <w:tc>
           <w:tcPr>
-            <w:tcW w:w="4508" w:type="dxa"/>
+            <w:tcW w:w="1705" w:type="dxa"/>
           </w:tcPr>
           <w:p>
             <w:pPr>
@@ -619,7 +627,7 @@
         </w:tc>
         <w:tc>
           <w:tcPr>
-            <w:tcW w:w="4508" w:type="dxa"/>
+            <w:tcW w:w="7311" w:type="dxa"/>
           </w:tcPr>
           <w:p>
             <w:pPr>
@@ -639,7 +647,7 @@
       <w:tr>
         <w:tc>
           <w:tcPr>
-            <w:tcW w:w="4508" w:type="dxa"/>
+            <w:tcW w:w="1705" w:type="dxa"/>
           </w:tcPr>
           <w:p>
             <w:pPr>
@@ -659,7 +667,7 @@
         </w:tc>
         <w:tc>
           <w:tcPr>
-            <w:tcW w:w="4508" w:type="dxa"/>
+            <w:tcW w:w="7311" w:type="dxa"/>
           </w:tcPr>
           <w:p>
             <w:pPr>
@@ -720,13 +728,13 @@
         <w:tblLook w:val="04A0" w:firstRow="1" w:lastRow="0" w:firstColumn="1" w:lastColumn="0" w:noHBand="0" w:noVBand="1"/>
       </w:tblPr>
       <w:tblGrid>
-        <w:gridCol w:w="4508"/>
-        <w:gridCol w:w="4508"/>
+        <w:gridCol w:w="1705"/>
+        <w:gridCol w:w="7311"/>
       </w:tblGrid>
       <w:tr>
         <w:tc>
           <w:tcPr>
-            <w:tcW w:w="4508" w:type="dxa"/>
+            <w:tcW w:w="1705" w:type="dxa"/>
           </w:tcPr>
           <w:p>
             <w:pPr>
@@ -748,7 +756,7 @@
         </w:tc>
         <w:tc>
           <w:tcPr>
-            <w:tcW w:w="4508" w:type="dxa"/>
+            <w:tcW w:w="7311" w:type="dxa"/>
           </w:tcPr>
           <w:p>
             <w:pPr>
@@ -772,7 +780,7 @@
       <w:tr>
         <w:tc>
           <w:tcPr>
-            <w:tcW w:w="4508" w:type="dxa"/>
+            <w:tcW w:w="1705" w:type="dxa"/>
           </w:tcPr>
           <w:p>
             <w:pPr>
@@ -790,7 +798,7 @@
         </w:tc>
         <w:tc>
           <w:tcPr>
-            <w:tcW w:w="4508" w:type="dxa"/>
+            <w:tcW w:w="7311" w:type="dxa"/>
           </w:tcPr>
           <w:p>
             <w:pPr>
@@ -810,7 +818,7 @@
       <w:tr>
         <w:tc>
           <w:tcPr>
-            <w:tcW w:w="4508" w:type="dxa"/>
+            <w:tcW w:w="1705" w:type="dxa"/>
           </w:tcPr>
           <w:p>
             <w:pPr>
@@ -828,7 +836,7 @@
         </w:tc>
         <w:tc>
           <w:tcPr>
-            <w:tcW w:w="4508" w:type="dxa"/>
+            <w:tcW w:w="7311" w:type="dxa"/>
           </w:tcPr>
           <w:p>
             <w:pPr>
@@ -848,7 +856,7 @@
       <w:tr>
         <w:tc>
           <w:tcPr>
-            <w:tcW w:w="4508" w:type="dxa"/>
+            <w:tcW w:w="1705" w:type="dxa"/>
           </w:tcPr>
           <w:p>
             <w:pPr>
@@ -868,7 +876,7 @@
         </w:tc>
         <w:tc>
           <w:tcPr>
-            <w:tcW w:w="4508" w:type="dxa"/>
+            <w:tcW w:w="7311" w:type="dxa"/>
           </w:tcPr>
           <w:p>
             <w:pPr>
@@ -888,7 +896,7 @@
       <w:tr>
         <w:tc>
           <w:tcPr>
-            <w:tcW w:w="4508" w:type="dxa"/>
+            <w:tcW w:w="1705" w:type="dxa"/>
           </w:tcPr>
           <w:p>
             <w:pPr>
@@ -908,7 +916,7 @@
         </w:tc>
         <w:tc>
           <w:tcPr>
-            <w:tcW w:w="4508" w:type="dxa"/>
+            <w:tcW w:w="7311" w:type="dxa"/>
           </w:tcPr>
           <w:p>
             <w:pPr>
@@ -959,13 +967,13 @@
         <w:tblLook w:val="04A0" w:firstRow="1" w:lastRow="0" w:firstColumn="1" w:lastColumn="0" w:noHBand="0" w:noVBand="1"/>
       </w:tblPr>
       <w:tblGrid>
-        <w:gridCol w:w="4508"/>
-        <w:gridCol w:w="4508"/>
+        <w:gridCol w:w="1705"/>
+        <w:gridCol w:w="7311"/>
       </w:tblGrid>
       <w:tr>
         <w:tc>
           <w:tcPr>
-            <w:tcW w:w="4508" w:type="dxa"/>
+            <w:tcW w:w="1705" w:type="dxa"/>
           </w:tcPr>
           <w:p>
             <w:pPr>
@@ -987,7 +995,7 @@
         </w:tc>
         <w:tc>
           <w:tcPr>
-            <w:tcW w:w="4508" w:type="dxa"/>
+            <w:tcW w:w="7311" w:type="dxa"/>
           </w:tcPr>
           <w:p>
             <w:pPr>
@@ -1011,7 +1019,7 @@
       <w:tr>
         <w:tc>
           <w:tcPr>
-            <w:tcW w:w="4508" w:type="dxa"/>
+            <w:tcW w:w="1705" w:type="dxa"/>
           </w:tcPr>
           <w:p>
             <w:pPr>
@@ -1029,7 +1037,7 @@
         </w:tc>
         <w:tc>
           <w:tcPr>
-            <w:tcW w:w="4508" w:type="dxa"/>
+            <w:tcW w:w="7311" w:type="dxa"/>
           </w:tcPr>
           <w:p>
             <w:pPr>
@@ -1049,7 +1057,7 @@
       <w:tr>
         <w:tc>
           <w:tcPr>
-            <w:tcW w:w="4508" w:type="dxa"/>
+            <w:tcW w:w="1705" w:type="dxa"/>
           </w:tcPr>
           <w:p>
             <w:pPr>
@@ -1067,7 +1075,7 @@
         </w:tc>
         <w:tc>
           <w:tcPr>
-            <w:tcW w:w="4508" w:type="dxa"/>
+            <w:tcW w:w="7311" w:type="dxa"/>
           </w:tcPr>
           <w:p>
             <w:pPr>
@@ -1101,7 +1109,7 @@
       <w:tr>
         <w:tc>
           <w:tcPr>
-            <w:tcW w:w="4508" w:type="dxa"/>
+            <w:tcW w:w="1705" w:type="dxa"/>
           </w:tcPr>
           <w:p>
             <w:pPr>
@@ -1121,7 +1129,7 @@
         </w:tc>
         <w:tc>
           <w:tcPr>
-            <w:tcW w:w="4508" w:type="dxa"/>
+            <w:tcW w:w="7311" w:type="dxa"/>
           </w:tcPr>
           <w:p>
             <w:pPr>
@@ -1141,7 +1149,7 @@
       <w:tr>
         <w:tc>
           <w:tcPr>
-            <w:tcW w:w="4508" w:type="dxa"/>
+            <w:tcW w:w="1705" w:type="dxa"/>
           </w:tcPr>
           <w:p>
             <w:pPr>
@@ -1161,7 +1169,7 @@
         </w:tc>
         <w:tc>
           <w:tcPr>
-            <w:tcW w:w="4508" w:type="dxa"/>
+            <w:tcW w:w="7311" w:type="dxa"/>
           </w:tcPr>
           <w:p>
             <w:pPr>
@@ -1212,13 +1220,13 @@
         <w:tblLook w:val="04A0" w:firstRow="1" w:lastRow="0" w:firstColumn="1" w:lastColumn="0" w:noHBand="0" w:noVBand="1"/>
       </w:tblPr>
       <w:tblGrid>
-        <w:gridCol w:w="4508"/>
-        <w:gridCol w:w="4508"/>
+        <w:gridCol w:w="1705"/>
+        <w:gridCol w:w="7311"/>
       </w:tblGrid>
       <w:tr>
         <w:tc>
           <w:tcPr>
-            <w:tcW w:w="4508" w:type="dxa"/>
+            <w:tcW w:w="1705" w:type="dxa"/>
           </w:tcPr>
           <w:p>
             <w:pPr>
@@ -1240,7 +1248,7 @@
         </w:tc>
         <w:tc>
           <w:tcPr>
-            <w:tcW w:w="4508" w:type="dxa"/>
+            <w:tcW w:w="7311" w:type="dxa"/>
           </w:tcPr>
           <w:p>
             <w:pPr>
@@ -1264,7 +1272,7 @@
       <w:tr>
         <w:tc>
           <w:tcPr>
-            <w:tcW w:w="4508" w:type="dxa"/>
+            <w:tcW w:w="1705" w:type="dxa"/>
           </w:tcPr>
           <w:p>
             <w:pPr>
@@ -1282,7 +1290,7 @@
         </w:tc>
         <w:tc>
           <w:tcPr>
-            <w:tcW w:w="4508" w:type="dxa"/>
+            <w:tcW w:w="7311" w:type="dxa"/>
           </w:tcPr>
           <w:p>
             <w:pPr>
@@ -1302,7 +1310,7 @@
       <w:tr>
         <w:tc>
           <w:tcPr>
-            <w:tcW w:w="4508" w:type="dxa"/>
+            <w:tcW w:w="1705" w:type="dxa"/>
           </w:tcPr>
           <w:p>
             <w:pPr>
@@ -1320,7 +1328,7 @@
         </w:tc>
         <w:tc>
           <w:tcPr>
-            <w:tcW w:w="4508" w:type="dxa"/>
+            <w:tcW w:w="7311" w:type="dxa"/>
           </w:tcPr>
           <w:p>
             <w:pPr>
@@ -1340,7 +1348,7 @@
       <w:tr>
         <w:tc>
           <w:tcPr>
-            <w:tcW w:w="4508" w:type="dxa"/>
+            <w:tcW w:w="1705" w:type="dxa"/>
           </w:tcPr>
           <w:p>
             <w:pPr>
@@ -1360,7 +1368,7 @@
         </w:tc>
         <w:tc>
           <w:tcPr>
-            <w:tcW w:w="4508" w:type="dxa"/>
+            <w:tcW w:w="7311" w:type="dxa"/>
           </w:tcPr>
           <w:p>
             <w:pPr>
@@ -1380,7 +1388,7 @@
       <w:tr>
         <w:tc>
           <w:tcPr>
-            <w:tcW w:w="4508" w:type="dxa"/>
+            <w:tcW w:w="1705" w:type="dxa"/>
           </w:tcPr>
           <w:p>
             <w:pPr>
@@ -1400,7 +1408,7 @@
         </w:tc>
         <w:tc>
           <w:tcPr>
-            <w:tcW w:w="4508" w:type="dxa"/>
+            <w:tcW w:w="7311" w:type="dxa"/>
           </w:tcPr>
           <w:p>
             <w:pPr>
@@ -1418,6 +1426,26 @@
         </w:tc>
       </w:tr>
     </w:tbl>
+    <w:p>
+      <w:pPr>
+        <w:spacing w:after="0"/>
+        <w:rPr>
+          <w:rFonts w:asciiTheme="majorBidi" w:hAnsiTheme="majorBidi" w:cstheme="majorBidi"/>
+          <w:b/>
+          <w:bCs/>
+        </w:rPr>
+      </w:pPr>
+    </w:p>
+    <w:p>
+      <w:pPr>
+        <w:spacing w:after="0"/>
+        <w:rPr>
+          <w:rFonts w:asciiTheme="majorBidi" w:hAnsiTheme="majorBidi" w:cstheme="majorBidi"/>
+          <w:b/>
+          <w:bCs/>
+        </w:rPr>
+      </w:pPr>
+    </w:p>
     <w:p>
       <w:pPr>
         <w:spacing w:after="0"/>
@@ -1505,7 +1533,6 @@
                 <w:b/>
                 <w:bCs/>
               </w:rPr>
-              <w:lastRenderedPageBreak/>
               <w:t>ID</w:t>
             </w:r>
           </w:p>
@@ -1696,6 +1723,7 @@
                 <w:b/>
                 <w:bCs/>
               </w:rPr>
+              <w:lastRenderedPageBreak/>
               <w:t>TC01</w:t>
             </w:r>
           </w:p>
@@ -3387,79 +3415,79 @@
                 <w:b/>
                 <w:bCs/>
               </w:rPr>
+              <w:t>TC16</w:t>
+            </w:r>
+          </w:p>
+        </w:tc>
+        <w:tc>
+          <w:tcPr>
+            <w:tcW w:w="1466" w:type="dxa"/>
+          </w:tcPr>
+          <w:p>
+            <w:r>
+              <w:t>Customer Service "SH02"</w:t>
+            </w:r>
+          </w:p>
+        </w:tc>
+        <w:tc>
+          <w:tcPr>
+            <w:tcW w:w="2217" w:type="dxa"/>
+          </w:tcPr>
+          <w:p>
+            <w:r>
+              <w:t>user@example.com "EM02"</w:t>
+            </w:r>
+          </w:p>
+        </w:tc>
+        <w:tc>
+          <w:tcPr>
+            <w:tcW w:w="1469" w:type="dxa"/>
+          </w:tcPr>
+          <w:p>
+            <w:r>
+              <w:t>ORD123456 "OR02"</w:t>
+            </w:r>
+          </w:p>
+        </w:tc>
+        <w:tc>
+          <w:tcPr>
+            <w:tcW w:w="1586" w:type="dxa"/>
+          </w:tcPr>
+          <w:p>
+            <w:r>
+              <w:t>valid.jpg "FU02"</w:t>
+            </w:r>
+          </w:p>
+        </w:tc>
+        <w:tc>
+          <w:tcPr>
+            <w:tcW w:w="1325" w:type="dxa"/>
+          </w:tcPr>
+          <w:p>
+            <w:r>
+              <w:t>All valid "MS02"</w:t>
+            </w:r>
+          </w:p>
+        </w:tc>
+      </w:tr>
+      <w:tr>
+        <w:tc>
+          <w:tcPr>
+            <w:tcW w:w="953" w:type="dxa"/>
+          </w:tcPr>
+          <w:p>
+            <w:pPr>
+              <w:rPr>
+                <w:b/>
+                <w:bCs/>
+              </w:rPr>
+            </w:pPr>
+            <w:r>
+              <w:rPr>
+                <w:b/>
+                <w:bCs/>
+              </w:rPr>
               <w:lastRenderedPageBreak/>
-              <w:t>TC16</w:t>
-            </w:r>
-          </w:p>
-        </w:tc>
-        <w:tc>
-          <w:tcPr>
-            <w:tcW w:w="1466" w:type="dxa"/>
-          </w:tcPr>
-          <w:p>
-            <w:r>
-              <w:t>Customer Service "SH02"</w:t>
-            </w:r>
-          </w:p>
-        </w:tc>
-        <w:tc>
-          <w:tcPr>
-            <w:tcW w:w="2217" w:type="dxa"/>
-          </w:tcPr>
-          <w:p>
-            <w:r>
-              <w:t>user@example.com "EM02"</w:t>
-            </w:r>
-          </w:p>
-        </w:tc>
-        <w:tc>
-          <w:tcPr>
-            <w:tcW w:w="1469" w:type="dxa"/>
-          </w:tcPr>
-          <w:p>
-            <w:r>
-              <w:t>ORD123456 "OR02"</w:t>
-            </w:r>
-          </w:p>
-        </w:tc>
-        <w:tc>
-          <w:tcPr>
-            <w:tcW w:w="1586" w:type="dxa"/>
-          </w:tcPr>
-          <w:p>
-            <w:r>
-              <w:t>valid.jpg "FU02"</w:t>
-            </w:r>
-          </w:p>
-        </w:tc>
-        <w:tc>
-          <w:tcPr>
-            <w:tcW w:w="1325" w:type="dxa"/>
-          </w:tcPr>
-          <w:p>
-            <w:r>
-              <w:t>All valid "MS02"</w:t>
-            </w:r>
-          </w:p>
-        </w:tc>
-      </w:tr>
-      <w:tr>
-        <w:tc>
-          <w:tcPr>
-            <w:tcW w:w="953" w:type="dxa"/>
-          </w:tcPr>
-          <w:p>
-            <w:pPr>
-              <w:rPr>
-                <w:b/>
-                <w:bCs/>
-              </w:rPr>
-            </w:pPr>
-            <w:r>
-              <w:rPr>
-                <w:b/>
-                <w:bCs/>
-              </w:rPr>
               <w:t>TC17</w:t>
             </w:r>
           </w:p>
@@ -3844,10 +3872,6 @@
       </w:tr>
     </w:tbl>
     <w:p/>
-    <w:p/>
-    <w:p/>
-    <w:p/>
-    <w:p/>
     <w:p>
       <w:pPr>
         <w:rPr>
@@ -4502,7 +4526,6 @@
                 <w:b/>
                 <w:bCs/>
               </w:rPr>
-              <w:lastRenderedPageBreak/>
               <w:t>TC06</w:t>
             </w:r>
           </w:p>
@@ -4777,13 +4800,15 @@
                     <w:spacing w:after="0" w:line="240" w:lineRule="auto"/>
                   </w:pPr>
                   <w:r>
-                    <w:t xml:space="preserve">Order reference with special characters should </w:t>
+                    <w:t xml:space="preserve">Order reference with special </w:t>
                   </w:r>
-                  <w:proofErr w:type="spellStart"/>
                   <w:r>
-                    <w:t>fai</w:t>
+                    <w:lastRenderedPageBreak/>
+                    <w:t>characters should fai</w:t>
                   </w:r>
-                  <w:proofErr w:type="spellEnd"/>
+                  <w:r>
+                    <w:t>l</w:t>
+                  </w:r>
                 </w:p>
               </w:tc>
             </w:tr>
@@ -4796,6 +4821,7 @@
           </w:tcPr>
           <w:p>
             <w:r>
+              <w:lastRenderedPageBreak/>
               <w:t>Error message should appear</w:t>
             </w:r>
           </w:p>
@@ -5764,7 +5790,6 @@
                 <w:b/>
                 <w:bCs/>
               </w:rPr>
-              <w:lastRenderedPageBreak/>
               <w:t>TC19</w:t>
             </w:r>
           </w:p>
@@ -5827,96 +5852,6 @@
         </w:rPr>
         <w:br/>
       </w:r>
-    </w:p>
-    <w:p>
-      <w:pPr>
-        <w:rPr>
-          <w:rFonts w:asciiTheme="majorBidi" w:hAnsiTheme="majorBidi" w:cstheme="majorBidi"/>
-          <w:b/>
-          <w:bCs/>
-        </w:rPr>
-      </w:pPr>
-    </w:p>
-    <w:p>
-      <w:pPr>
-        <w:rPr>
-          <w:rFonts w:asciiTheme="majorBidi" w:hAnsiTheme="majorBidi" w:cstheme="majorBidi"/>
-          <w:b/>
-          <w:bCs/>
-        </w:rPr>
-      </w:pPr>
-    </w:p>
-    <w:p>
-      <w:pPr>
-        <w:rPr>
-          <w:rFonts w:asciiTheme="majorBidi" w:hAnsiTheme="majorBidi" w:cstheme="majorBidi"/>
-          <w:b/>
-          <w:bCs/>
-        </w:rPr>
-      </w:pPr>
-    </w:p>
-    <w:p>
-      <w:pPr>
-        <w:rPr>
-          <w:rFonts w:asciiTheme="majorBidi" w:hAnsiTheme="majorBidi" w:cstheme="majorBidi"/>
-          <w:b/>
-          <w:bCs/>
-        </w:rPr>
-      </w:pPr>
-    </w:p>
-    <w:p>
-      <w:pPr>
-        <w:rPr>
-          <w:rFonts w:asciiTheme="majorBidi" w:hAnsiTheme="majorBidi" w:cstheme="majorBidi"/>
-          <w:b/>
-          <w:bCs/>
-        </w:rPr>
-      </w:pPr>
-    </w:p>
-    <w:p>
-      <w:pPr>
-        <w:rPr>
-          <w:rFonts w:asciiTheme="majorBidi" w:hAnsiTheme="majorBidi" w:cstheme="majorBidi"/>
-          <w:b/>
-          <w:bCs/>
-        </w:rPr>
-      </w:pPr>
-    </w:p>
-    <w:p>
-      <w:pPr>
-        <w:rPr>
-          <w:rFonts w:asciiTheme="majorBidi" w:hAnsiTheme="majorBidi" w:cstheme="majorBidi"/>
-          <w:b/>
-          <w:bCs/>
-        </w:rPr>
-      </w:pPr>
-    </w:p>
-    <w:p>
-      <w:pPr>
-        <w:rPr>
-          <w:rFonts w:asciiTheme="majorBidi" w:hAnsiTheme="majorBidi" w:cstheme="majorBidi"/>
-          <w:b/>
-          <w:bCs/>
-        </w:rPr>
-      </w:pPr>
-    </w:p>
-    <w:p>
-      <w:pPr>
-        <w:rPr>
-          <w:rFonts w:asciiTheme="majorBidi" w:hAnsiTheme="majorBidi" w:cstheme="majorBidi"/>
-          <w:b/>
-          <w:bCs/>
-        </w:rPr>
-      </w:pPr>
-    </w:p>
-    <w:p>
-      <w:pPr>
-        <w:rPr>
-          <w:rFonts w:asciiTheme="majorBidi" w:hAnsiTheme="majorBidi" w:cstheme="majorBidi"/>
-          <w:b/>
-          <w:bCs/>
-        </w:rPr>
-      </w:pPr>
     </w:p>
     <w:p>
       <w:pPr>
@@ -5965,6 +5900,7 @@
           <w:b/>
           <w:bCs/>
         </w:rPr>
+        <w:lastRenderedPageBreak/>
         <w:t>Bug Report</w:t>
       </w:r>
     </w:p>
@@ -6458,7 +6394,6 @@
                 <w:b/>
                 <w:bCs/>
               </w:rPr>
-              <w:lastRenderedPageBreak/>
               <w:t>Expected Result</w:t>
             </w:r>
           </w:p>
@@ -7085,6 +7020,7 @@
                 <w:b/>
                 <w:bCs/>
               </w:rPr>
+              <w:lastRenderedPageBreak/>
               <w:t>Description</w:t>
             </w:r>
           </w:p>
@@ -7641,6 +7577,7 @@
           <w:bCs/>
         </w:rPr>
       </w:pPr>
+      <w:bookmarkStart w:id="0" w:name="_Hlk202736951"/>
       <w:r>
         <w:rPr>
           <w:b/>
@@ -7671,6 +7608,8 @@
                 <w:bCs/>
               </w:rPr>
             </w:pPr>
+            <w:bookmarkStart w:id="1" w:name="_Hlk202736905"/>
+            <w:bookmarkEnd w:id="0"/>
             <w:r>
               <w:rPr>
                 <w:b/>
@@ -7753,7 +7692,6 @@
                 <w:b/>
                 <w:bCs/>
               </w:rPr>
-              <w:lastRenderedPageBreak/>
               <w:t>Summary</w:t>
             </w:r>
           </w:p>
@@ -7953,6 +7891,7 @@
           </w:p>
         </w:tc>
       </w:tr>
+      <w:bookmarkEnd w:id="1"/>
     </w:tbl>
     <w:p>
       <w:pPr>

</xml_diff>